<commit_message>
manually load leafpad, eventually move these to base
git-svn-id: https://tor.ern.nps.edu/svn/proj/labtainer/trunk@1621 ed162e55-3153-4343-a18d-e086fa355ed4
</commit_message>
<xml_diff>
--- a/labs/centos-log/docs/centos-log.docx
+++ b/labs/centos-log/docs/centos-log.docx
@@ -7,7 +7,9 @@
         <w:pStyle w:val="Title"/>
         <w:rPr/>
       </w:pPr>
-      <w:bookmarkStart w:id="0" w:name="_GoBack"/>
+      <w:bookmarkStart w:id="0" w:name="__DdeLink__377_1171926862"/>
+      <w:bookmarkStart w:id="1" w:name="_GoBack"/>
+      <w:bookmarkEnd w:id="1"/>
       <w:bookmarkEnd w:id="0"/>
       <w:r>
         <w:rPr/>
@@ -65,7 +67,7 @@
                 <wp:positionV relativeFrom="paragraph">
                   <wp:posOffset>680720</wp:posOffset>
                 </wp:positionV>
-                <wp:extent cx="5464175" cy="476885"/>
+                <wp:extent cx="5464810" cy="477520"/>
                 <wp:effectExtent l="0" t="0" r="24130" b="33020"/>
                 <wp:wrapSquare wrapText="bothSides"/>
                 <wp:docPr id="1" name="Text Box 10"/>
@@ -76,7 +78,7 @@
                       <wps:spPr>
                         <a:xfrm>
                           <a:off x="0" y="0"/>
-                          <a:ext cx="5463720" cy="476280"/>
+                          <a:ext cx="5464080" cy="477000"/>
                         </a:xfrm>
                         <a:prstGeom prst="rect">
                           <a:avLst/>
@@ -146,7 +148,7 @@
           </mc:Choice>
           <mc:Fallback>
             <w:pict>
-              <v:rect id="shape_0" ID="Text Box 10" stroked="t" style="position:absolute;margin-left:0pt;margin-top:53.6pt;width:430.15pt;height:37.45pt" wp14:anchorId="58C16CE4">
+              <v:rect id="shape_0" ID="Text Box 10" stroked="t" style="position:absolute;margin-left:0pt;margin-top:53.6pt;width:430.2pt;height:37.5pt" wp14:anchorId="58C16CE4">
                 <w10:wrap type="square"/>
                 <v:fill o:detectmouseclick="t" on="false"/>
                 <v:stroke color="black" joinstyle="round" endcap="flat"/>
@@ -491,24 +493,65 @@
     </w:p>
     <w:p>
       <w:pPr>
-        <w:pStyle w:val="Heading3"/>
+        <w:pStyle w:val="ListParagraph"/>
         <w:numPr>
           <w:ilvl w:val="0"/>
           <w:numId w:val="6"/>
         </w:numPr>
-        <w:spacing w:before="0" w:after="200"/>
-        <w:rPr>
-          <w:rFonts w:ascii="Times New Roman" w:hAnsi="Times New Roman" w:cs="Times New Roman"/>
+        <w:rPr/>
+      </w:pPr>
+      <w:r>
+        <w:rPr>
+          <w:rFonts w:cs="Times New Roman"/>
           <w:b w:val="false"/>
-          <w:b w:val="false"/>
-        </w:rPr>
-      </w:pPr>
-      <w:r>
-        <w:rPr>
-          <w:rFonts w:cs="Times New Roman" w:ascii="Times New Roman" w:hAnsi="Times New Roman"/>
-          <w:b w:val="false"/>
-        </w:rPr>
-        <w:t>Start a terminal window.</w:t>
+        </w:rPr>
+        <w:t>E</w:t>
+      </w:r>
+      <w:r>
+        <w:rPr/>
+        <w:t xml:space="preserve">nter the </w:t>
+      </w:r>
+      <w:r>
+        <w:rPr>
+          <w:rFonts w:cs="Courier New" w:ascii="Courier New" w:hAnsi="Courier New"/>
+        </w:rPr>
+        <w:t>su</w:t>
+      </w:r>
+      <w:r>
+        <w:rPr/>
+        <w:t xml:space="preserve"> command but </w:t>
+      </w:r>
+      <w:r>
+        <w:rPr>
+          <w:b/>
+        </w:rPr>
+        <w:t xml:space="preserve">give the </w:t>
+      </w:r>
+      <w:r>
+        <w:rPr>
+          <w:b/>
+          <w:u w:val="single"/>
+        </w:rPr>
+        <w:t>wrong</w:t>
+      </w:r>
+      <w:r>
+        <w:rPr>
+          <w:b/>
+        </w:rPr>
+        <w:t xml:space="preserve"> password</w:t>
+      </w:r>
+      <w:r>
+        <w:rPr/>
+        <w:t xml:space="preserve"> for root.</w:t>
+      </w:r>
+    </w:p>
+    <w:p>
+      <w:pPr>
+        <w:pStyle w:val="Normal"/>
+        <w:rPr/>
+      </w:pPr>
+      <w:r>
+        <w:rPr/>
       </w:r>
     </w:p>
     <w:p>
@@ -518,55 +561,42 @@
           <w:ilvl w:val="0"/>
           <w:numId w:val="6"/>
         </w:numPr>
-        <w:rPr/>
-      </w:pPr>
-      <w:r>
-        <w:rPr>
-          <w:b/>
-        </w:rPr>
-        <w:t xml:space="preserve">Within the terminal, </w:t>
-      </w:r>
-      <w:r>
-        <w:rPr/>
-        <w:t xml:space="preserve">enter the </w:t>
+        <w:spacing w:before="0" w:after="200"/>
+        <w:contextualSpacing/>
+        <w:rPr/>
+      </w:pPr>
+      <w:r>
+        <w:rPr/>
+        <w:t xml:space="preserve">Enter the </w:t>
       </w:r>
       <w:r>
         <w:rPr>
           <w:rFonts w:cs="Courier New" w:ascii="Courier New" w:hAnsi="Courier New"/>
+          <w:b/>
         </w:rPr>
         <w:t>su</w:t>
       </w:r>
       <w:r>
         <w:rPr/>
-        <w:t xml:space="preserve"> command but </w:t>
-      </w:r>
-      <w:r>
-        <w:rPr>
-          <w:b/>
-        </w:rPr>
-        <w:t xml:space="preserve">give the </w:t>
-      </w:r>
-      <w:r>
-        <w:rPr>
-          <w:b/>
-          <w:u w:val="single"/>
-        </w:rPr>
-        <w:t>wrong</w:t>
-      </w:r>
-      <w:r>
-        <w:rPr>
-          <w:b/>
-        </w:rPr>
-        <w:t xml:space="preserve"> password</w:t>
-      </w:r>
-      <w:r>
-        <w:rPr/>
-        <w:t xml:space="preserve"> for root.</w:t>
-      </w:r>
-    </w:p>
-    <w:p>
-      <w:pPr>
-        <w:pStyle w:val="Normal"/>
+        <w:t xml:space="preserve"> command again, but this time give the correct password for root, which is </w:t>
+      </w:r>
+      <w:r>
+        <w:rPr>
+          <w:b/>
+        </w:rPr>
+        <w:t>badpassword</w:t>
+      </w:r>
+      <w:r>
+        <w:rPr/>
+        <w:t>.  If you did it right, the prompt should end in ‘#’.</w:t>
+      </w:r>
+    </w:p>
+    <w:p>
+      <w:pPr>
+        <w:pStyle w:val="ListParagraph"/>
+        <w:spacing w:before="0" w:after="200"/>
+        <w:ind w:left="360" w:hanging="0"/>
+        <w:contextualSpacing/>
         <w:rPr/>
       </w:pPr>
       <w:r>
@@ -586,28 +616,268 @@
       </w:pPr>
       <w:r>
         <w:rPr/>
-        <w:t xml:space="preserve">Enter the </w:t>
+        <w:t>Explore the log directory</w:t>
+      </w:r>
+    </w:p>
+    <w:p>
+      <w:pPr>
+        <w:pStyle w:val="ListParagraph"/>
+        <w:spacing w:before="0" w:after="200"/>
+        <w:ind w:left="360" w:hanging="0"/>
+        <w:contextualSpacing/>
+        <w:rPr/>
+      </w:pPr>
+      <w:r>
+        <w:rPr/>
+      </w:r>
+    </w:p>
+    <w:p>
+      <w:pPr>
+        <w:pStyle w:val="ListParagraph"/>
+        <w:spacing w:before="0" w:after="200"/>
+        <w:ind w:left="360" w:hanging="0"/>
+        <w:contextualSpacing/>
+        <w:rPr/>
+      </w:pPr>
+      <w:r>
+        <w:rPr/>
+        <w:t xml:space="preserve">Change the current working directory to </w:t>
       </w:r>
       <w:r>
         <w:rPr>
           <w:rFonts w:cs="Courier New" w:ascii="Courier New" w:hAnsi="Courier New"/>
-          <w:b/>
-        </w:rPr>
-        <w:t>su</w:t>
-      </w:r>
-      <w:r>
-        <w:rPr/>
-        <w:t xml:space="preserve"> command again, but this time give the correct password for root, which is </w:t>
-      </w:r>
-      <w:r>
-        <w:rPr>
-          <w:b/>
-        </w:rPr>
-        <w:t>badpassword</w:t>
-      </w:r>
-      <w:r>
-        <w:rPr/>
-        <w:t>.  If you did it right, the prompt should end in ‘#’.</w:t>
+        </w:rPr>
+        <w:t>/var/log.</w:t>
+      </w:r>
+    </w:p>
+    <w:p>
+      <w:pPr>
+        <w:pStyle w:val="ListParagraph"/>
+        <w:spacing w:before="0" w:after="200"/>
+        <w:ind w:left="360" w:hanging="0"/>
+        <w:contextualSpacing/>
+        <w:rPr/>
+      </w:pPr>
+      <w:r>
+        <w:rPr/>
+      </w:r>
+    </w:p>
+    <w:p>
+      <w:pPr>
+        <w:pStyle w:val="ListParagraph"/>
+        <w:spacing w:before="0" w:after="200"/>
+        <w:ind w:left="360" w:hanging="0"/>
+        <w:contextualSpacing/>
+        <w:rPr/>
+      </w:pPr>
+      <w:r>
+        <w:rPr/>
+        <w:t xml:space="preserve">List the contents of </w:t>
+      </w:r>
+      <w:r>
+        <w:rPr>
+          <w:rFonts w:cs="Courier New" w:ascii="Courier New" w:hAnsi="Courier New"/>
+        </w:rPr>
+        <w:t>/var/log.</w:t>
+      </w:r>
+    </w:p>
+    <w:p>
+      <w:pPr>
+        <w:pStyle w:val="Normal"/>
+        <w:rPr/>
+      </w:pPr>
+      <w:r>
+        <w:rPr/>
+      </w:r>
+    </w:p>
+    <w:p>
+      <w:pPr>
+        <w:pStyle w:val="ListParagraph"/>
+        <w:spacing w:before="0" w:after="200"/>
+        <w:contextualSpacing/>
+        <w:rPr/>
+      </w:pPr>
+      <w:r>
+        <w:rPr/>
+        <w:t xml:space="preserve">You should see a variety of files and directories.  Note that </w:t>
+      </w:r>
+      <w:r>
+        <w:rPr>
+          <w:color w:val="0000FF"/>
+        </w:rPr>
+        <w:t>blue</w:t>
+      </w:r>
+      <w:r>
+        <w:rPr/>
+        <w:t xml:space="preserve"> names refer to directories. You </w:t>
+      </w:r>
+      <w:r>
+        <w:rPr>
+          <w:b/>
+        </w:rPr>
+        <w:t>may</w:t>
+      </w:r>
+      <w:r>
+        <w:rPr/>
+        <w:t xml:space="preserve"> see a couple of different “extensions” on files:</w:t>
+      </w:r>
+    </w:p>
+    <w:p>
+      <w:pPr>
+        <w:pStyle w:val="ListParagraph"/>
+        <w:numPr>
+          <w:ilvl w:val="0"/>
+          <w:numId w:val="3"/>
+        </w:numPr>
+        <w:spacing w:before="0" w:after="200"/>
+        <w:ind w:left="1080" w:hanging="360"/>
+        <w:contextualSpacing/>
+        <w:rPr>
+          <w:rFonts w:ascii="Courier New" w:hAnsi="Courier New" w:cs="Courier New"/>
+        </w:rPr>
+      </w:pPr>
+      <w:r>
+        <w:rPr>
+          <w:rFonts w:cs="Courier New" w:ascii="Courier New" w:hAnsi="Courier New"/>
+        </w:rPr>
+        <w:t>.old</w:t>
+      </w:r>
+    </w:p>
+    <w:p>
+      <w:pPr>
+        <w:pStyle w:val="ListParagraph"/>
+        <w:spacing w:before="0" w:after="200"/>
+        <w:ind w:left="1080" w:hanging="0"/>
+        <w:contextualSpacing/>
+        <w:rPr/>
+      </w:pPr>
+      <w:r>
+        <w:rPr/>
+        <w:t>This is the “rotated” copy of the log. You should see another file with the same prefix, but without the “.old” extension.</w:t>
+      </w:r>
+    </w:p>
+    <w:p>
+      <w:pPr>
+        <w:pStyle w:val="ListParagraph"/>
+        <w:numPr>
+          <w:ilvl w:val="0"/>
+          <w:numId w:val="3"/>
+        </w:numPr>
+        <w:spacing w:before="0" w:after="200"/>
+        <w:ind w:left="1080" w:hanging="360"/>
+        <w:contextualSpacing/>
+        <w:rPr>
+          <w:rFonts w:ascii="Courier New" w:hAnsi="Courier New" w:cs="Courier New"/>
+        </w:rPr>
+      </w:pPr>
+      <w:r>
+        <w:rPr>
+          <w:rFonts w:cs="Courier New" w:ascii="Courier New" w:hAnsi="Courier New"/>
+        </w:rPr>
+        <w:t>-yyyymmdd</w:t>
+      </w:r>
+    </w:p>
+    <w:p>
+      <w:pPr>
+        <w:pStyle w:val="ListParagraph"/>
+        <w:spacing w:before="0" w:after="200"/>
+        <w:ind w:left="1080" w:hanging="0"/>
+        <w:contextualSpacing/>
+        <w:rPr/>
+      </w:pPr>
+      <w:r>
+        <w:rPr/>
+        <w:t>This is another example of a “rotated” log but with a more useful extension: the date it was rotated.  If you see this extension, then you should also see another file with the same prefix, but without the dated extension.</w:t>
+      </w:r>
+    </w:p>
+    <w:p>
+      <w:pPr>
+        <w:pStyle w:val="ListParagraph"/>
+        <w:spacing w:before="0" w:after="200"/>
+        <w:ind w:left="360" w:hanging="0"/>
+        <w:contextualSpacing/>
+        <w:rPr/>
+      </w:pPr>
+      <w:r>
+        <w:rPr/>
+      </w:r>
+    </w:p>
+    <w:p>
+      <w:pPr>
+        <w:pStyle w:val="ListParagraph"/>
+        <w:spacing w:before="0" w:after="200"/>
+        <w:ind w:left="360" w:hanging="0"/>
+        <w:contextualSpacing/>
+        <w:rPr/>
+      </w:pPr>
+      <w:r>
+        <w:rPr/>
+        <w:t xml:space="preserve">Look at the permissions for the </w:t>
+      </w:r>
+      <w:r>
+        <w:rPr>
+          <w:rFonts w:cs="Courier New" w:ascii="Courier New" w:hAnsi="Courier New"/>
+        </w:rPr>
+        <w:t>messages</w:t>
+      </w:r>
+      <w:r>
+        <w:rPr/>
+        <w:t xml:space="preserve"> log.</w:t>
+      </w:r>
+    </w:p>
+    <w:p>
+      <w:pPr>
+        <w:pStyle w:val="ListParagraph"/>
+        <w:spacing w:before="0" w:after="200"/>
+        <w:ind w:left="360" w:hanging="0"/>
+        <w:contextualSpacing/>
+        <w:rPr/>
+      </w:pPr>
+      <w:r>
+        <w:rPr/>
+      </w:r>
+    </w:p>
+    <w:p>
+      <w:pPr>
+        <w:pStyle w:val="ListParagraph"/>
+        <w:spacing w:before="0" w:after="200"/>
+        <w:ind w:left="360" w:hanging="0"/>
+        <w:contextualSpacing/>
+        <w:rPr>
+          <w:b/>
+          <w:b/>
+        </w:rPr>
+      </w:pPr>
+      <w:r>
+        <w:rPr>
+          <w:b/>
+        </w:rPr>
+        <w:t>Record in Item #1 of your report the permission(s) that regular users have with respect to this file.</w:t>
+      </w:r>
+    </w:p>
+    <w:p>
+      <w:pPr>
+        <w:pStyle w:val="ListParagraph"/>
+        <w:spacing w:before="0" w:after="200"/>
+        <w:ind w:left="360" w:hanging="0"/>
+        <w:contextualSpacing/>
+        <w:rPr/>
+      </w:pPr>
+      <w:r>
+        <w:rPr/>
+      </w:r>
+    </w:p>
+    <w:p>
+      <w:pPr>
+        <w:pStyle w:val="ListParagraph"/>
+        <w:spacing w:before="0" w:after="200"/>
+        <w:ind w:left="360" w:hanging="0"/>
+        <w:contextualSpacing/>
+        <w:rPr/>
+      </w:pPr>
+      <w:r>
+        <w:rPr/>
+        <w:t>Most of the files in the log directory are text-based, but there are exceptions to the usual Unix rule.  Many will be empty, either because it was recently rotated, or because the associated service is not running, or no auditable event associated with the service has been detected yet.</w:t>
       </w:r>
     </w:p>
     <w:p>
@@ -635,382 +905,93 @@
       </w:pPr>
       <w:r>
         <w:rPr/>
-        <w:t>Explore the log directory</w:t>
-      </w:r>
-    </w:p>
-    <w:p>
-      <w:pPr>
-        <w:pStyle w:val="ListParagraph"/>
-        <w:spacing w:before="0" w:after="200"/>
-        <w:ind w:left="360" w:hanging="0"/>
-        <w:contextualSpacing/>
-        <w:rPr/>
-      </w:pPr>
-      <w:r>
-        <w:rPr/>
-      </w:r>
-    </w:p>
-    <w:p>
-      <w:pPr>
-        <w:pStyle w:val="ListParagraph"/>
-        <w:spacing w:before="0" w:after="200"/>
-        <w:ind w:left="360" w:hanging="0"/>
-        <w:contextualSpacing/>
-        <w:rPr/>
-      </w:pPr>
-      <w:r>
-        <w:rPr/>
-        <w:t xml:space="preserve">Change the current working directory to </w:t>
+        <w:t>Wrong Password</w:t>
+      </w:r>
+    </w:p>
+    <w:p>
+      <w:pPr>
+        <w:pStyle w:val="ListParagraph"/>
+        <w:spacing w:before="0" w:after="200"/>
+        <w:ind w:left="360" w:hanging="0"/>
+        <w:contextualSpacing/>
+        <w:rPr/>
+      </w:pPr>
+      <w:r>
+        <w:rPr/>
+      </w:r>
+    </w:p>
+    <w:p>
+      <w:pPr>
+        <w:pStyle w:val="ListParagraph"/>
+        <w:spacing w:before="0" w:after="200"/>
+        <w:ind w:left="360" w:hanging="0"/>
+        <w:contextualSpacing/>
+        <w:rPr/>
+      </w:pPr>
+      <w:r>
+        <w:rPr/>
+        <w:t xml:space="preserve">Login-related records are stored in the text file named </w:t>
       </w:r>
       <w:r>
         <w:rPr>
           <w:rFonts w:cs="Courier New" w:ascii="Courier New" w:hAnsi="Courier New"/>
         </w:rPr>
-        <w:t>/var/log.</w:t>
-      </w:r>
-    </w:p>
-    <w:p>
-      <w:pPr>
-        <w:pStyle w:val="ListParagraph"/>
-        <w:spacing w:before="0" w:after="200"/>
-        <w:ind w:left="360" w:hanging="0"/>
-        <w:contextualSpacing/>
-        <w:rPr/>
-      </w:pPr>
-      <w:r>
-        <w:rPr/>
-      </w:r>
-    </w:p>
-    <w:p>
-      <w:pPr>
-        <w:pStyle w:val="ListParagraph"/>
-        <w:spacing w:before="0" w:after="200"/>
-        <w:ind w:left="360" w:hanging="0"/>
-        <w:contextualSpacing/>
-        <w:rPr/>
-      </w:pPr>
-      <w:r>
-        <w:rPr/>
-        <w:t xml:space="preserve">List the contents of </w:t>
+        <w:t>secure</w:t>
+      </w:r>
+      <w:r>
+        <w:rPr/>
+        <w:t>. The most recent records are written at the end of the file.</w:t>
+      </w:r>
+    </w:p>
+    <w:p>
+      <w:pPr>
+        <w:pStyle w:val="ListParagraph"/>
+        <w:spacing w:before="0" w:after="200"/>
+        <w:ind w:left="360" w:hanging="0"/>
+        <w:contextualSpacing/>
+        <w:rPr/>
+      </w:pPr>
+      <w:r>
+        <w:rPr/>
+      </w:r>
+    </w:p>
+    <w:p>
+      <w:pPr>
+        <w:pStyle w:val="ListParagraph"/>
+        <w:spacing w:before="0" w:after="200"/>
+        <w:ind w:left="360" w:hanging="0"/>
+        <w:contextualSpacing/>
+        <w:rPr/>
+      </w:pPr>
+      <w:r>
+        <w:rPr/>
+        <w:t xml:space="preserve">Open the file and look for your </w:t>
+      </w:r>
+      <w:r>
+        <w:rPr>
+          <w:b/>
+        </w:rPr>
+        <w:t>failed</w:t>
+      </w:r>
+      <w:r>
+        <w:rPr/>
+        <w:t xml:space="preserve"> attempt to </w:t>
+      </w:r>
+      <w:r>
+        <w:rPr>
+          <w:b/>
+        </w:rPr>
+        <w:t>log in</w:t>
+      </w:r>
+      <w:r>
+        <w:rPr/>
+        <w:t xml:space="preserve"> with the username of </w:t>
       </w:r>
       <w:r>
         <w:rPr>
           <w:rFonts w:cs="Courier New" w:ascii="Courier New" w:hAnsi="Courier New"/>
         </w:rPr>
-        <w:t>/var/log.</w:t>
-      </w:r>
-    </w:p>
-    <w:p>
-      <w:pPr>
-        <w:pStyle w:val="Normal"/>
-        <w:rPr/>
-      </w:pPr>
-      <w:r>
-        <w:rPr/>
-      </w:r>
-    </w:p>
-    <w:p>
-      <w:pPr>
-        <w:pStyle w:val="ListParagraph"/>
-        <w:spacing w:before="0" w:after="200"/>
-        <w:contextualSpacing/>
-        <w:rPr/>
-      </w:pPr>
-      <w:r>
-        <w:rPr/>
-        <w:t xml:space="preserve">You should see a variety of files and directories.  Note that </w:t>
-      </w:r>
-      <w:r>
-        <w:rPr>
-          <w:color w:val="0000FF"/>
-        </w:rPr>
-        <w:t>blue</w:t>
-      </w:r>
-      <w:r>
-        <w:rPr/>
-        <w:t xml:space="preserve"> names refer to directories. You </w:t>
-      </w:r>
-      <w:r>
-        <w:rPr>
-          <w:b/>
-        </w:rPr>
-        <w:t>may</w:t>
-      </w:r>
-      <w:r>
-        <w:rPr/>
-        <w:t xml:space="preserve"> see a couple of different “extensions” on files:</w:t>
-      </w:r>
-    </w:p>
-    <w:p>
-      <w:pPr>
-        <w:pStyle w:val="ListParagraph"/>
-        <w:numPr>
-          <w:ilvl w:val="0"/>
-          <w:numId w:val="3"/>
-        </w:numPr>
-        <w:spacing w:before="0" w:after="200"/>
-        <w:ind w:left="1080" w:hanging="360"/>
-        <w:contextualSpacing/>
-        <w:rPr>
-          <w:rFonts w:ascii="Courier New" w:hAnsi="Courier New" w:cs="Courier New"/>
-        </w:rPr>
-      </w:pPr>
-      <w:r>
-        <w:rPr>
-          <w:rFonts w:cs="Courier New" w:ascii="Courier New" w:hAnsi="Courier New"/>
-        </w:rPr>
-        <w:t>.old</w:t>
-      </w:r>
-    </w:p>
-    <w:p>
-      <w:pPr>
-        <w:pStyle w:val="ListParagraph"/>
-        <w:spacing w:before="0" w:after="200"/>
-        <w:ind w:left="1080" w:hanging="0"/>
-        <w:contextualSpacing/>
-        <w:rPr/>
-      </w:pPr>
-      <w:r>
-        <w:rPr/>
-        <w:t>This is the “rotated” copy of the log. You should see another file with the same prefix, but without the “.old” extension.</w:t>
-      </w:r>
-    </w:p>
-    <w:p>
-      <w:pPr>
-        <w:pStyle w:val="ListParagraph"/>
-        <w:numPr>
-          <w:ilvl w:val="0"/>
-          <w:numId w:val="3"/>
-        </w:numPr>
-        <w:spacing w:before="0" w:after="200"/>
-        <w:ind w:left="1080" w:hanging="360"/>
-        <w:contextualSpacing/>
-        <w:rPr>
-          <w:rFonts w:ascii="Courier New" w:hAnsi="Courier New" w:cs="Courier New"/>
-        </w:rPr>
-      </w:pPr>
-      <w:r>
-        <w:rPr>
-          <w:rFonts w:cs="Courier New" w:ascii="Courier New" w:hAnsi="Courier New"/>
-        </w:rPr>
-        <w:t>-yyyymmdd</w:t>
-      </w:r>
-    </w:p>
-    <w:p>
-      <w:pPr>
-        <w:pStyle w:val="ListParagraph"/>
-        <w:spacing w:before="0" w:after="200"/>
-        <w:ind w:left="1080" w:hanging="0"/>
-        <w:contextualSpacing/>
-        <w:rPr/>
-      </w:pPr>
-      <w:r>
-        <w:rPr/>
-        <w:t>This is another example of a “rotated” log but with a more useful extension: the date it was rotated.  If you see this extension, then you should also see another file with the same prefix, but without the dated extension.</w:t>
-      </w:r>
-    </w:p>
-    <w:p>
-      <w:pPr>
-        <w:pStyle w:val="ListParagraph"/>
-        <w:spacing w:before="0" w:after="200"/>
-        <w:ind w:left="360" w:hanging="0"/>
-        <w:contextualSpacing/>
-        <w:rPr/>
-      </w:pPr>
-      <w:r>
-        <w:rPr/>
-      </w:r>
-    </w:p>
-    <w:p>
-      <w:pPr>
-        <w:pStyle w:val="ListParagraph"/>
-        <w:spacing w:before="0" w:after="200"/>
-        <w:ind w:left="360" w:hanging="0"/>
-        <w:contextualSpacing/>
-        <w:rPr/>
-      </w:pPr>
-      <w:r>
-        <w:rPr/>
-        <w:t xml:space="preserve">Look at the permissions for the </w:t>
-      </w:r>
-      <w:r>
-        <w:rPr>
-          <w:rFonts w:cs="Courier New" w:ascii="Courier New" w:hAnsi="Courier New"/>
-        </w:rPr>
-        <w:t>messages</w:t>
-      </w:r>
-      <w:r>
-        <w:rPr/>
-        <w:t xml:space="preserve"> log.</w:t>
-      </w:r>
-    </w:p>
-    <w:p>
-      <w:pPr>
-        <w:pStyle w:val="ListParagraph"/>
-        <w:spacing w:before="0" w:after="200"/>
-        <w:ind w:left="360" w:hanging="0"/>
-        <w:contextualSpacing/>
-        <w:rPr/>
-      </w:pPr>
-      <w:r>
-        <w:rPr/>
-      </w:r>
-    </w:p>
-    <w:p>
-      <w:pPr>
-        <w:pStyle w:val="ListParagraph"/>
-        <w:spacing w:before="0" w:after="200"/>
-        <w:ind w:left="360" w:hanging="0"/>
-        <w:contextualSpacing/>
-        <w:rPr>
-          <w:b/>
-          <w:b/>
-        </w:rPr>
-      </w:pPr>
-      <w:r>
-        <w:rPr>
-          <w:b/>
-        </w:rPr>
-        <w:t>Record in Item #1 of your report the permission(s) that regular users have with respect to this file.</w:t>
-      </w:r>
-    </w:p>
-    <w:p>
-      <w:pPr>
-        <w:pStyle w:val="ListParagraph"/>
-        <w:spacing w:before="0" w:after="200"/>
-        <w:ind w:left="360" w:hanging="0"/>
-        <w:contextualSpacing/>
-        <w:rPr/>
-      </w:pPr>
-      <w:r>
-        <w:rPr/>
-      </w:r>
-    </w:p>
-    <w:p>
-      <w:pPr>
-        <w:pStyle w:val="ListParagraph"/>
-        <w:spacing w:before="0" w:after="200"/>
-        <w:ind w:left="360" w:hanging="0"/>
-        <w:contextualSpacing/>
-        <w:rPr/>
-      </w:pPr>
-      <w:r>
-        <w:rPr/>
-        <w:t>Most of the files in the log directory are text-based, but there are exceptions to the usual Unix rule.  Many will be empty, either because it was recently rotated, or because the associated service is not running, or no auditable event associated with the service has been detected yet.</w:t>
-      </w:r>
-    </w:p>
-    <w:p>
-      <w:pPr>
-        <w:pStyle w:val="ListParagraph"/>
-        <w:spacing w:before="0" w:after="200"/>
-        <w:ind w:left="360" w:hanging="0"/>
-        <w:contextualSpacing/>
-        <w:rPr/>
-      </w:pPr>
-      <w:r>
-        <w:rPr/>
-      </w:r>
-    </w:p>
-    <w:p>
-      <w:pPr>
-        <w:pStyle w:val="ListParagraph"/>
-        <w:numPr>
-          <w:ilvl w:val="0"/>
-          <w:numId w:val="6"/>
-        </w:numPr>
-        <w:spacing w:before="0" w:after="200"/>
-        <w:contextualSpacing/>
-        <w:rPr/>
-      </w:pPr>
-      <w:r>
-        <w:rPr/>
-        <w:t>Wrong Password</w:t>
-      </w:r>
-    </w:p>
-    <w:p>
-      <w:pPr>
-        <w:pStyle w:val="ListParagraph"/>
-        <w:spacing w:before="0" w:after="200"/>
-        <w:ind w:left="360" w:hanging="0"/>
-        <w:contextualSpacing/>
-        <w:rPr/>
-      </w:pPr>
-      <w:r>
-        <w:rPr/>
-      </w:r>
-    </w:p>
-    <w:p>
-      <w:pPr>
-        <w:pStyle w:val="ListParagraph"/>
-        <w:spacing w:before="0" w:after="200"/>
-        <w:ind w:left="360" w:hanging="0"/>
-        <w:contextualSpacing/>
-        <w:rPr/>
-      </w:pPr>
-      <w:r>
-        <w:rPr/>
-        <w:t xml:space="preserve">Login-related records are stored in the text file named </w:t>
-      </w:r>
-      <w:r>
-        <w:rPr>
-          <w:rFonts w:cs="Courier New" w:ascii="Courier New" w:hAnsi="Courier New"/>
-        </w:rPr>
-        <w:t>secure</w:t>
-      </w:r>
-      <w:r>
-        <w:rPr/>
-        <w:t>. The most recent records are written at the end of the file.</w:t>
-      </w:r>
-    </w:p>
-    <w:p>
-      <w:pPr>
-        <w:pStyle w:val="ListParagraph"/>
-        <w:spacing w:before="0" w:after="200"/>
-        <w:ind w:left="360" w:hanging="0"/>
-        <w:contextualSpacing/>
-        <w:rPr/>
-      </w:pPr>
-      <w:r>
-        <w:rPr/>
-      </w:r>
-    </w:p>
-    <w:p>
-      <w:pPr>
-        <w:pStyle w:val="ListParagraph"/>
-        <w:spacing w:before="0" w:after="200"/>
-        <w:ind w:left="360" w:hanging="0"/>
-        <w:contextualSpacing/>
-        <w:rPr/>
-      </w:pPr>
-      <w:r>
-        <w:rPr/>
-        <w:t xml:space="preserve">Open the file and look for your </w:t>
-      </w:r>
-      <w:r>
-        <w:rPr>
-          <w:b/>
-        </w:rPr>
-        <w:t>failed</w:t>
-      </w:r>
-      <w:r>
-        <w:rPr/>
-        <w:t xml:space="preserve"> attempt to </w:t>
-      </w:r>
-      <w:r>
-        <w:rPr>
-          <w:b/>
-        </w:rPr>
-        <w:t>log in</w:t>
-      </w:r>
-      <w:r>
-        <w:rPr/>
-        <w:t xml:space="preserve"> with the username of </w:t>
-      </w:r>
-      <w:r>
-        <w:rPr>
-          <w:rFonts w:cs="Courier New" w:ascii="Courier New" w:hAnsi="Courier New"/>
-        </w:rPr>
-        <w:t>student</w:t>
+        <w:t>Joe</w:t>
       </w:r>
       <w:r>
         <w:rPr/>
@@ -1647,12 +1628,12 @@
         </w:tabs>
         <w:rPr/>
       </w:pPr>
-      <w:bookmarkStart w:id="1" w:name="_Ref290905001"/>
+      <w:bookmarkStart w:id="2" w:name="_Ref290905001"/>
       <w:r>
         <w:rPr/>
         <w:t>Reconfigure rsyslog</w:t>
       </w:r>
-      <w:bookmarkEnd w:id="1"/>
+      <w:bookmarkEnd w:id="2"/>
       <w:r>
         <w:rPr/>
         <w:t xml:space="preserve"> for MARK</w:t>
@@ -2352,7 +2333,7 @@
         </w:numPr>
         <w:rPr/>
       </w:pPr>
-      <w:bookmarkStart w:id="2" w:name="_Ref479847270"/>
+      <w:bookmarkStart w:id="3" w:name="_Ref479847270"/>
       <w:r>
         <w:rPr/>
         <w:t xml:space="preserve">Generate a record in </w:t>
@@ -2363,7 +2344,7 @@
         </w:rPr>
         <w:t>/var/log/messages</w:t>
       </w:r>
-      <w:bookmarkEnd w:id="2"/>
+      <w:bookmarkEnd w:id="3"/>
       <w:r>
         <w:rPr/>
         <w:t xml:space="preserve"> with a priority of “info” by doing the following:</w:t>
@@ -2541,8 +2522,8 @@
         <w:contextualSpacing/>
         <w:rPr/>
       </w:pPr>
-      <w:bookmarkStart w:id="3" w:name="_Ref303839265"/>
       <w:bookmarkStart w:id="4" w:name="_Ref303839265"/>
+      <w:bookmarkStart w:id="5" w:name="_Ref303839265"/>
       <w:r>
         <w:rPr/>
       </w:r>
@@ -2594,68 +2575,68 @@
         <w:contextualSpacing/>
         <w:rPr/>
       </w:pPr>
-      <w:bookmarkStart w:id="5" w:name="_Ref479847543"/>
+      <w:bookmarkStart w:id="6" w:name="_Ref479847543"/>
       <w:r>
         <w:rPr/>
         <w:t>Reopen the syslog configuration file and scroll down to the RULES section.</w:t>
       </w:r>
+      <w:bookmarkEnd w:id="6"/>
+      <w:r>
+        <w:rPr/>
+        <w:t xml:space="preserve"> </w:t>
+      </w:r>
+    </w:p>
+    <w:p>
+      <w:pPr>
+        <w:pStyle w:val="ListParagraph"/>
+        <w:spacing w:before="0" w:after="200"/>
+        <w:ind w:left="360" w:hanging="0"/>
+        <w:contextualSpacing/>
+        <w:rPr/>
+      </w:pPr>
+      <w:r>
+        <w:rPr/>
+      </w:r>
+    </w:p>
+    <w:p>
+      <w:pPr>
+        <w:pStyle w:val="ListParagraph"/>
+        <w:spacing w:before="0" w:after="200"/>
+        <w:ind w:left="360" w:hanging="0"/>
+        <w:contextualSpacing/>
+        <w:rPr/>
+      </w:pPr>
+      <w:r>
+        <w:rPr/>
+        <w:t xml:space="preserve">Add a new syslog rule that puts </w:t>
+      </w:r>
+      <w:r>
+        <w:rPr>
+          <w:u w:val="single"/>
+        </w:rPr>
+        <w:t>all</w:t>
+      </w:r>
+      <w:r>
+        <w:rPr/>
+        <w:t xml:space="preserve"> messages with a priority of “debug” into a file called </w:t>
+      </w:r>
+      <w:r>
+        <w:rPr>
+          <w:rFonts w:cs="Courier New" w:ascii="Courier New" w:hAnsi="Courier New"/>
+        </w:rPr>
+        <w:t>/var/log/mydebug</w:t>
+      </w:r>
+      <w:r>
+        <w:rPr/>
+        <w:t xml:space="preserve">. The file should </w:t>
+      </w:r>
+      <w:r>
+        <w:rPr>
+          <w:u w:val="single"/>
+        </w:rPr>
+        <w:t>only</w:t>
+      </w:r>
       <w:bookmarkEnd w:id="5"/>
-      <w:r>
-        <w:rPr/>
-        <w:t xml:space="preserve"> </w:t>
-      </w:r>
-    </w:p>
-    <w:p>
-      <w:pPr>
-        <w:pStyle w:val="ListParagraph"/>
-        <w:spacing w:before="0" w:after="200"/>
-        <w:ind w:left="360" w:hanging="0"/>
-        <w:contextualSpacing/>
-        <w:rPr/>
-      </w:pPr>
-      <w:r>
-        <w:rPr/>
-      </w:r>
-    </w:p>
-    <w:p>
-      <w:pPr>
-        <w:pStyle w:val="ListParagraph"/>
-        <w:spacing w:before="0" w:after="200"/>
-        <w:ind w:left="360" w:hanging="0"/>
-        <w:contextualSpacing/>
-        <w:rPr/>
-      </w:pPr>
-      <w:r>
-        <w:rPr/>
-        <w:t xml:space="preserve">Add a new syslog rule that puts </w:t>
-      </w:r>
-      <w:r>
-        <w:rPr>
-          <w:u w:val="single"/>
-        </w:rPr>
-        <w:t>all</w:t>
-      </w:r>
-      <w:r>
-        <w:rPr/>
-        <w:t xml:space="preserve"> messages with a priority of “debug” into a file called </w:t>
-      </w:r>
-      <w:r>
-        <w:rPr>
-          <w:rFonts w:cs="Courier New" w:ascii="Courier New" w:hAnsi="Courier New"/>
-        </w:rPr>
-        <w:t>/var/log/mydebug</w:t>
-      </w:r>
-      <w:r>
-        <w:rPr/>
-        <w:t xml:space="preserve">. The file should </w:t>
-      </w:r>
-      <w:r>
-        <w:rPr>
-          <w:u w:val="single"/>
-        </w:rPr>
-        <w:t>only</w:t>
-      </w:r>
-      <w:bookmarkEnd w:id="4"/>
       <w:r>
         <w:rPr/>
         <w:t xml:space="preserve"> have debug messages. Feel free to refer to the lecture slides and your lecture notes to figure out what to do.</w:t>
@@ -3360,7 +3341,7 @@
         <w:tblInd w:w="108" w:type="dxa"/>
         <w:tblCellMar>
           <w:top w:w="0" w:type="dxa"/>
-          <w:left w:w="118" w:type="dxa"/>
+          <w:left w:w="123" w:type="dxa"/>
           <w:bottom w:w="0" w:type="dxa"/>
           <w:right w:w="108" w:type="dxa"/>
         </w:tblCellMar>
@@ -6493,6 +6474,69 @@
   </w:style>
   <w:style w:type="character" w:styleId="ListLabel63">
     <w:name w:val="ListLabel 63"/>
+    <w:qFormat/>
+    <w:rPr>
+      <w:rFonts w:cs="Wingdings"/>
+    </w:rPr>
+  </w:style>
+  <w:style w:type="character" w:styleId="ListLabel64">
+    <w:name w:val="ListLabel 64"/>
+    <w:qFormat/>
+    <w:rPr>
+      <w:rFonts w:ascii="Courier New" w:hAnsi="Courier New" w:cs="Symbol"/>
+    </w:rPr>
+  </w:style>
+  <w:style w:type="character" w:styleId="ListLabel65">
+    <w:name w:val="ListLabel 65"/>
+    <w:qFormat/>
+    <w:rPr>
+      <w:rFonts w:cs="Courier New"/>
+    </w:rPr>
+  </w:style>
+  <w:style w:type="character" w:styleId="ListLabel66">
+    <w:name w:val="ListLabel 66"/>
+    <w:qFormat/>
+    <w:rPr>
+      <w:rFonts w:cs="Wingdings"/>
+    </w:rPr>
+  </w:style>
+  <w:style w:type="character" w:styleId="ListLabel67">
+    <w:name w:val="ListLabel 67"/>
+    <w:qFormat/>
+    <w:rPr>
+      <w:rFonts w:cs="Symbol"/>
+    </w:rPr>
+  </w:style>
+  <w:style w:type="character" w:styleId="ListLabel68">
+    <w:name w:val="ListLabel 68"/>
+    <w:qFormat/>
+    <w:rPr>
+      <w:rFonts w:cs="Courier New"/>
+    </w:rPr>
+  </w:style>
+  <w:style w:type="character" w:styleId="ListLabel69">
+    <w:name w:val="ListLabel 69"/>
+    <w:qFormat/>
+    <w:rPr>
+      <w:rFonts w:cs="Wingdings"/>
+    </w:rPr>
+  </w:style>
+  <w:style w:type="character" w:styleId="ListLabel70">
+    <w:name w:val="ListLabel 70"/>
+    <w:qFormat/>
+    <w:rPr>
+      <w:rFonts w:cs="Symbol"/>
+    </w:rPr>
+  </w:style>
+  <w:style w:type="character" w:styleId="ListLabel71">
+    <w:name w:val="ListLabel 71"/>
+    <w:qFormat/>
+    <w:rPr>
+      <w:rFonts w:cs="Courier New"/>
+    </w:rPr>
+  </w:style>
+  <w:style w:type="character" w:styleId="ListLabel72">
+    <w:name w:val="ListLabel 72"/>
     <w:qFormat/>
     <w:rPr>
       <w:rFonts w:cs="Wingdings"/>

</xml_diff>

<commit_message>
clarify that prepackaged vm does not require login
git-svn-id: https://tor.ern.nps.edu/svn/proj/labtainer/trunk@1752 ed162e55-3153-4343-a18d-e086fa355ed4
</commit_message>
<xml_diff>
--- a/labs/centos-log/docs/centos-log.docx
+++ b/labs/centos-log/docs/centos-log.docx
@@ -7,8 +7,8 @@
         <w:pStyle w:val="Title"/>
         <w:rPr/>
       </w:pPr>
-      <w:bookmarkStart w:id="0" w:name="__DdeLink__377_1171926862"/>
-      <w:bookmarkStart w:id="1" w:name="_GoBack"/>
+      <w:bookmarkStart w:id="0" w:name="_GoBack"/>
+      <w:bookmarkStart w:id="1" w:name="__DdeLink__377_1171926862"/>
       <w:bookmarkEnd w:id="0"/>
       <w:bookmarkEnd w:id="1"/>
       <w:r>
@@ -67,7 +67,7 @@
                 <wp:positionV relativeFrom="paragraph">
                   <wp:posOffset>680720</wp:posOffset>
                 </wp:positionV>
-                <wp:extent cx="5465445" cy="478155"/>
+                <wp:extent cx="5466080" cy="478790"/>
                 <wp:effectExtent l="0" t="0" r="24130" b="33020"/>
                 <wp:wrapSquare wrapText="bothSides"/>
                 <wp:docPr id="1" name="Text Box 10"/>
@@ -78,7 +78,7 @@
                       <wps:spPr>
                         <a:xfrm>
                           <a:off x="0" y="0"/>
-                          <a:ext cx="5464800" cy="477360"/>
+                          <a:ext cx="5465520" cy="478080"/>
                         </a:xfrm>
                         <a:prstGeom prst="rect">
                           <a:avLst/>
@@ -148,7 +148,7 @@
           </mc:Choice>
           <mc:Fallback>
             <w:pict>
-              <v:rect id="shape_0" ID="Text Box 10" stroked="t" style="position:absolute;margin-left:0pt;margin-top:53.6pt;width:430.25pt;height:37.55pt" wp14:anchorId="58C16CE4">
+              <v:rect id="shape_0" ID="Text Box 10" stroked="t" style="position:absolute;margin-left:0pt;margin-top:53.6pt;width:430.3pt;height:37.6pt" wp14:anchorId="58C16CE4">
                 <w10:wrap type="square"/>
                 <v:fill o:detectmouseclick="t" on="false"/>
                 <v:stroke color="black" joinstyle="round" endcap="flat"/>
@@ -256,18 +256,14 @@
           <w:numId w:val="2"/>
         </w:numPr>
         <w:ind w:left="360" w:hanging="0"/>
-        <w:rPr>
-          <w:rFonts w:ascii="Times New Roman" w:hAnsi="Times New Roman" w:cs="Times New Roman"/>
-          <w:b/>
-          <w:b/>
-        </w:rPr>
+        <w:rPr/>
       </w:pPr>
       <w:r>
         <w:rPr>
           <w:rFonts w:cs="Times New Roman" w:ascii="Times New Roman" w:hAnsi="Times New Roman"/>
           <w:b/>
         </w:rPr>
-        <w:t>Boot your Linux system or VM, log in, and then open a terminal window and start the lab:</w:t>
+        <w:t>Boot your Linux system or VM.  If needed, login and open a terminal and cd to the "~/labtainer/labtainer-student" directory.  (The prepackaged Labtainer VM starts with such a terminal.)  Then start the lab:</w:t>
       </w:r>
     </w:p>
     <w:p>
@@ -275,51 +271,42 @@
         <w:pStyle w:val="Western"/>
         <w:spacing w:lineRule="exact" w:line="356"/>
         <w:ind w:left="720" w:hanging="0"/>
-        <w:rPr>
-          <w:b w:val="false"/>
+        <w:rPr/>
+      </w:pPr>
+      <w:r>
+        <w:rPr>
           <w:b w:val="false"/>
           <w:bCs w:val="false"/>
         </w:rPr>
+        <w:t>start.py centos-log</w:t>
+      </w:r>
+    </w:p>
+    <w:p>
+      <w:pPr>
+        <w:pStyle w:val="Western"/>
+        <w:ind w:left="360" w:hanging="0"/>
+        <w:rPr/>
       </w:pPr>
       <w:r>
         <w:rPr>
           <w:b w:val="false"/>
           <w:bCs w:val="false"/>
         </w:rPr>
-        <w:t>cd labtainer/labtainer-student</w:t>
-      </w:r>
-    </w:p>
-    <w:p>
-      <w:pPr>
-        <w:pStyle w:val="Western"/>
-        <w:spacing w:lineRule="exact" w:line="356"/>
-        <w:ind w:left="720" w:hanging="0"/>
-        <w:rPr/>
-      </w:pPr>
+        <w:t xml:space="preserve">Note the </w:t>
+      </w:r>
       <w:r>
         <w:rPr>
           <w:b w:val="false"/>
           <w:bCs w:val="false"/>
         </w:rPr>
-        <w:t>start.py centos-log</w:t>
-      </w:r>
-    </w:p>
-    <w:p>
-      <w:pPr>
-        <w:pStyle w:val="Western"/>
-        <w:ind w:left="360" w:hanging="0"/>
-        <w:rPr>
-          <w:b w:val="false"/>
+        <w:t>original</w:t>
+      </w:r>
+      <w:r>
+        <w:rPr>
           <w:b w:val="false"/>
           <w:bCs w:val="false"/>
         </w:rPr>
-      </w:pPr>
-      <w:r>
-        <w:rPr>
-          <w:b w:val="false"/>
-          <w:bCs w:val="false"/>
-        </w:rPr>
-        <w:t xml:space="preserve">It may help to stretch the resulting bash terminal window to the right to provide for more output space. Note the terminal displays the paths to two files on your Linux host: </w:t>
+        <w:t xml:space="preserve"> terminal displays the paths to two files on your Linux host: </w:t>
       </w:r>
     </w:p>
     <w:p>
@@ -3341,7 +3328,7 @@
         <w:tblInd w:w="108" w:type="dxa"/>
         <w:tblCellMar>
           <w:top w:w="0" w:type="dxa"/>
-          <w:left w:w="128" w:type="dxa"/>
+          <w:left w:w="133" w:type="dxa"/>
           <w:bottom w:w="0" w:type="dxa"/>
           <w:right w:w="108" w:type="dxa"/>
         </w:tblCellMar>
@@ -6600,6 +6587,69 @@
   </w:style>
   <w:style w:type="character" w:styleId="ListLabel81">
     <w:name w:val="ListLabel 81"/>
+    <w:qFormat/>
+    <w:rPr>
+      <w:rFonts w:cs="Wingdings"/>
+    </w:rPr>
+  </w:style>
+  <w:style w:type="character" w:styleId="ListLabel82">
+    <w:name w:val="ListLabel 82"/>
+    <w:qFormat/>
+    <w:rPr>
+      <w:rFonts w:ascii="Courier New" w:hAnsi="Courier New" w:cs="Symbol"/>
+    </w:rPr>
+  </w:style>
+  <w:style w:type="character" w:styleId="ListLabel83">
+    <w:name w:val="ListLabel 83"/>
+    <w:qFormat/>
+    <w:rPr>
+      <w:rFonts w:cs="Courier New"/>
+    </w:rPr>
+  </w:style>
+  <w:style w:type="character" w:styleId="ListLabel84">
+    <w:name w:val="ListLabel 84"/>
+    <w:qFormat/>
+    <w:rPr>
+      <w:rFonts w:cs="Wingdings"/>
+    </w:rPr>
+  </w:style>
+  <w:style w:type="character" w:styleId="ListLabel85">
+    <w:name w:val="ListLabel 85"/>
+    <w:qFormat/>
+    <w:rPr>
+      <w:rFonts w:cs="Symbol"/>
+    </w:rPr>
+  </w:style>
+  <w:style w:type="character" w:styleId="ListLabel86">
+    <w:name w:val="ListLabel 86"/>
+    <w:qFormat/>
+    <w:rPr>
+      <w:rFonts w:cs="Courier New"/>
+    </w:rPr>
+  </w:style>
+  <w:style w:type="character" w:styleId="ListLabel87">
+    <w:name w:val="ListLabel 87"/>
+    <w:qFormat/>
+    <w:rPr>
+      <w:rFonts w:cs="Wingdings"/>
+    </w:rPr>
+  </w:style>
+  <w:style w:type="character" w:styleId="ListLabel88">
+    <w:name w:val="ListLabel 88"/>
+    <w:qFormat/>
+    <w:rPr>
+      <w:rFonts w:cs="Symbol"/>
+    </w:rPr>
+  </w:style>
+  <w:style w:type="character" w:styleId="ListLabel89">
+    <w:name w:val="ListLabel 89"/>
+    <w:qFormat/>
+    <w:rPr>
+      <w:rFonts w:cs="Courier New"/>
+    </w:rPr>
+  </w:style>
+  <w:style w:type="character" w:styleId="ListLabel90">
+    <w:name w:val="ListLabel 90"/>
     <w:qFormat/>
     <w:rPr>
       <w:rFonts w:cs="Wingdings"/>

</xml_diff>